<commit_message>
ABAPdoc's documentation (readme, howTo, example1) improvements.
</commit_message>
<xml_diff>
--- a/ABAPdoc HowTo.docx
+++ b/ABAPdoc HowTo.docx
@@ -434,7 +434,19 @@
         <w:rPr>
           <w:lang w:val="cs-CZ"/>
         </w:rPr>
-        <w:t xml:space="preserve">4/output DOCX </w:t>
+        <w:t>4/ou</w:t>
+      </w:r>
+      <w:r>
+        <w:rPr>
+          <w:lang w:val="cs-CZ"/>
+        </w:rPr>
+        <w:t>tp</w:t>
+      </w:r>
+      <w:r>
+        <w:rPr>
+          <w:lang w:val="cs-CZ"/>
+        </w:rPr>
+        <w:t xml:space="preserve">ut DOCX </w:t>
       </w:r>
       <w:proofErr w:type="spellStart"/>
       <w:r>
@@ -462,10 +474,327 @@
         <w:rPr>
           <w:lang w:val="cs-CZ"/>
         </w:rPr>
-        <w:t xml:space="preserve"> generated.</w:t>
+        <w:t xml:space="preserve"> </w:t>
+      </w:r>
+      <w:proofErr w:type="spellStart"/>
+      <w:r>
+        <w:rPr>
+          <w:lang w:val="cs-CZ"/>
+        </w:rPr>
+        <w:t>generated</w:t>
+      </w:r>
+      <w:proofErr w:type="spellEnd"/>
+      <w:r>
+        <w:rPr>
+          <w:lang w:val="cs-CZ"/>
+        </w:rPr>
+        <w:t xml:space="preserve"> (</w:t>
+      </w:r>
+      <w:r>
+        <w:rPr>
+          <w:lang w:val="cs-CZ"/>
+        </w:rPr>
+        <w:t xml:space="preserve"> </w:t>
+      </w:r>
+      <w:proofErr w:type="spellStart"/>
+      <w:r>
+        <w:rPr>
+          <w:lang w:val="cs-CZ"/>
+        </w:rPr>
+        <w:t>successfully</w:t>
+      </w:r>
+      <w:proofErr w:type="spellEnd"/>
+      <w:r>
+        <w:rPr>
+          <w:lang w:val="cs-CZ"/>
+        </w:rPr>
+        <w:t xml:space="preserve"> </w:t>
+      </w:r>
+      <w:proofErr w:type="spellStart"/>
+      <w:r>
+        <w:rPr>
+          <w:lang w:val="cs-CZ"/>
+        </w:rPr>
+        <w:t>processed</w:t>
+      </w:r>
+      <w:proofErr w:type="spellEnd"/>
+      <w:r>
+        <w:rPr>
+          <w:lang w:val="cs-CZ"/>
+        </w:rPr>
+        <w:t xml:space="preserve"> </w:t>
+      </w:r>
+      <w:proofErr w:type="spellStart"/>
+      <w:r>
+        <w:rPr>
+          <w:lang w:val="cs-CZ"/>
+        </w:rPr>
+        <w:t>objects</w:t>
+      </w:r>
+      <w:proofErr w:type="spellEnd"/>
+      <w:r>
+        <w:rPr>
+          <w:lang w:val="cs-CZ"/>
+        </w:rPr>
+        <w:t xml:space="preserve"> </w:t>
+      </w:r>
+      <w:proofErr w:type="spellStart"/>
+      <w:r>
+        <w:rPr>
+          <w:lang w:val="cs-CZ"/>
+        </w:rPr>
+        <w:t>marked</w:t>
+      </w:r>
+      <w:proofErr w:type="spellEnd"/>
+      <w:r>
+        <w:rPr>
+          <w:lang w:val="cs-CZ"/>
+        </w:rPr>
+        <w:t xml:space="preserve"> by green</w:t>
+      </w:r>
+      <w:r>
+        <w:rPr>
+          <w:lang w:val="cs-CZ"/>
+        </w:rPr>
+        <w:t>)</w:t>
       </w:r>
       <w:bookmarkStart w:id="0" w:name="_GoBack"/>
       <w:bookmarkEnd w:id="0"/>
+      <w:r>
+        <w:rPr>
+          <w:lang w:val="cs-CZ"/>
+        </w:rPr>
+        <w:t>.</w:t>
+      </w:r>
+    </w:p>
+    <w:p>
+      <w:pPr>
+        <w:rPr>
+          <w:lang w:val="cs-CZ"/>
+        </w:rPr>
+      </w:pPr>
+      <w:r>
+        <w:rPr>
+          <w:noProof/>
+          <w:lang w:eastAsia="en-GB"/>
+        </w:rPr>
+        <w:lastRenderedPageBreak/>
+        <w:drawing>
+          <wp:inline distT="0" distB="0" distL="0" distR="0" wp14:anchorId="31BD49B3" wp14:editId="15B7BD17">
+            <wp:extent cx="5760720" cy="3966237"/>
+            <wp:effectExtent l="0" t="0" r="0" b="0"/>
+            <wp:docPr id="6" name="Obrázek 6"/>
+            <wp:cNvGraphicFramePr>
+              <a:graphicFrameLocks xmlns:a="http://schemas.openxmlformats.org/drawingml/2006/main" noChangeAspect="1"/>
+            </wp:cNvGraphicFramePr>
+            <a:graphic xmlns:a="http://schemas.openxmlformats.org/drawingml/2006/main">
+              <a:graphicData uri="http://schemas.openxmlformats.org/drawingml/2006/picture">
+                <pic:pic xmlns:pic="http://schemas.openxmlformats.org/drawingml/2006/picture">
+                  <pic:nvPicPr>
+                    <pic:cNvPr id="0" name=""/>
+                    <pic:cNvPicPr/>
+                  </pic:nvPicPr>
+                  <pic:blipFill>
+                    <a:blip r:embed="rId8"/>
+                    <a:stretch>
+                      <a:fillRect/>
+                    </a:stretch>
+                  </pic:blipFill>
+                  <pic:spPr>
+                    <a:xfrm>
+                      <a:off x="0" y="0"/>
+                      <a:ext cx="5760720" cy="3966237"/>
+                    </a:xfrm>
+                    <a:prstGeom prst="rect">
+                      <a:avLst/>
+                    </a:prstGeom>
+                  </pic:spPr>
+                </pic:pic>
+              </a:graphicData>
+            </a:graphic>
+          </wp:inline>
+        </w:drawing>
+      </w:r>
+    </w:p>
+    <w:p>
+      <w:pPr>
+        <w:rPr>
+          <w:lang w:val="cs-CZ"/>
+        </w:rPr>
+      </w:pPr>
+    </w:p>
+    <w:p>
+      <w:pPr>
+        <w:rPr>
+          <w:lang w:val="cs-CZ"/>
+        </w:rPr>
+      </w:pPr>
+    </w:p>
+    <w:p>
+      <w:pPr>
+        <w:rPr>
+          <w:lang w:val="cs-CZ"/>
+        </w:rPr>
+      </w:pPr>
+      <w:proofErr w:type="spellStart"/>
+      <w:r>
+        <w:rPr>
+          <w:lang w:val="cs-CZ"/>
+        </w:rPr>
+        <w:t>The</w:t>
+      </w:r>
+      <w:proofErr w:type="spellEnd"/>
+      <w:r>
+        <w:rPr>
+          <w:lang w:val="cs-CZ"/>
+        </w:rPr>
+        <w:t xml:space="preserve"> </w:t>
+      </w:r>
+      <w:proofErr w:type="spellStart"/>
+      <w:r>
+        <w:rPr>
+          <w:lang w:val="cs-CZ"/>
+        </w:rPr>
+        <w:t>ABAPdoc</w:t>
+      </w:r>
+      <w:proofErr w:type="spellEnd"/>
+      <w:r>
+        <w:rPr>
+          <w:lang w:val="cs-CZ"/>
+        </w:rPr>
+        <w:t xml:space="preserve">  </w:t>
+      </w:r>
+      <w:proofErr w:type="spellStart"/>
+      <w:r>
+        <w:rPr>
+          <w:lang w:val="cs-CZ"/>
+        </w:rPr>
+        <w:t>package</w:t>
+      </w:r>
+      <w:proofErr w:type="spellEnd"/>
+      <w:r>
+        <w:rPr>
+          <w:lang w:val="cs-CZ"/>
+        </w:rPr>
+        <w:t xml:space="preserve"> </w:t>
+      </w:r>
+      <w:proofErr w:type="spellStart"/>
+      <w:r>
+        <w:rPr>
+          <w:lang w:val="cs-CZ"/>
+        </w:rPr>
+        <w:t>quick-view</w:t>
+      </w:r>
+      <w:proofErr w:type="spellEnd"/>
+      <w:r>
+        <w:rPr>
+          <w:lang w:val="cs-CZ"/>
+        </w:rPr>
+        <w:t>:</w:t>
+      </w:r>
+    </w:p>
+    <w:p>
+      <w:pPr>
+        <w:rPr>
+          <w:lang w:val="cs-CZ"/>
+        </w:rPr>
+      </w:pPr>
+      <w:r>
+        <w:rPr>
+          <w:noProof/>
+          <w:lang w:eastAsia="en-GB"/>
+        </w:rPr>
+        <w:lastRenderedPageBreak/>
+        <w:drawing>
+          <wp:inline distT="0" distB="0" distL="0" distR="0" wp14:anchorId="355DFA5C" wp14:editId="15F54662">
+            <wp:extent cx="5760720" cy="4203868"/>
+            <wp:effectExtent l="0" t="0" r="0" b="6350"/>
+            <wp:docPr id="4" name="Obrázek 4"/>
+            <wp:cNvGraphicFramePr>
+              <a:graphicFrameLocks xmlns:a="http://schemas.openxmlformats.org/drawingml/2006/main" noChangeAspect="1"/>
+            </wp:cNvGraphicFramePr>
+            <a:graphic xmlns:a="http://schemas.openxmlformats.org/drawingml/2006/main">
+              <a:graphicData uri="http://schemas.openxmlformats.org/drawingml/2006/picture">
+                <pic:pic xmlns:pic="http://schemas.openxmlformats.org/drawingml/2006/picture">
+                  <pic:nvPicPr>
+                    <pic:cNvPr id="0" name=""/>
+                    <pic:cNvPicPr/>
+                  </pic:nvPicPr>
+                  <pic:blipFill>
+                    <a:blip r:embed="rId9"/>
+                    <a:stretch>
+                      <a:fillRect/>
+                    </a:stretch>
+                  </pic:blipFill>
+                  <pic:spPr>
+                    <a:xfrm>
+                      <a:off x="0" y="0"/>
+                      <a:ext cx="5760720" cy="4203868"/>
+                    </a:xfrm>
+                    <a:prstGeom prst="rect">
+                      <a:avLst/>
+                    </a:prstGeom>
+                  </pic:spPr>
+                </pic:pic>
+              </a:graphicData>
+            </a:graphic>
+          </wp:inline>
+        </w:drawing>
+      </w:r>
+    </w:p>
+    <w:p>
+      <w:pPr>
+        <w:rPr>
+          <w:lang w:val="cs-CZ"/>
+        </w:rPr>
+      </w:pPr>
+      <w:r>
+        <w:rPr>
+          <w:noProof/>
+          <w:lang w:eastAsia="en-GB"/>
+        </w:rPr>
+        <w:drawing>
+          <wp:inline distT="0" distB="0" distL="0" distR="0" wp14:anchorId="5130396F" wp14:editId="235AF5AA">
+            <wp:extent cx="5760720" cy="4203868"/>
+            <wp:effectExtent l="0" t="0" r="0" b="6350"/>
+            <wp:docPr id="5" name="Obrázek 5"/>
+            <wp:cNvGraphicFramePr>
+              <a:graphicFrameLocks xmlns:a="http://schemas.openxmlformats.org/drawingml/2006/main" noChangeAspect="1"/>
+            </wp:cNvGraphicFramePr>
+            <a:graphic xmlns:a="http://schemas.openxmlformats.org/drawingml/2006/main">
+              <a:graphicData uri="http://schemas.openxmlformats.org/drawingml/2006/picture">
+                <pic:pic xmlns:pic="http://schemas.openxmlformats.org/drawingml/2006/picture">
+                  <pic:nvPicPr>
+                    <pic:cNvPr id="0" name=""/>
+                    <pic:cNvPicPr/>
+                  </pic:nvPicPr>
+                  <pic:blipFill>
+                    <a:blip r:embed="rId10"/>
+                    <a:stretch>
+                      <a:fillRect/>
+                    </a:stretch>
+                  </pic:blipFill>
+                  <pic:spPr>
+                    <a:xfrm>
+                      <a:off x="0" y="0"/>
+                      <a:ext cx="5760720" cy="4203868"/>
+                    </a:xfrm>
+                    <a:prstGeom prst="rect">
+                      <a:avLst/>
+                    </a:prstGeom>
+                  </pic:spPr>
+                </pic:pic>
+              </a:graphicData>
+            </a:graphic>
+          </wp:inline>
+        </w:drawing>
+      </w:r>
+      <w:r>
+        <w:rPr>
+          <w:lang w:val="cs-CZ"/>
+        </w:rPr>
+        <w:t xml:space="preserve"> </w:t>
+      </w:r>
     </w:p>
     <w:sectPr>
       <w:pgSz w:w="11906" w:h="16838"/>

</xml_diff>

<commit_message>
upgrade of the ABAPdoc HowTo.docx
</commit_message>
<xml_diff>
--- a/ABAPdoc HowTo.docx
+++ b/ABAPdoc HowTo.docx
@@ -214,10 +214,10 @@
         </w:rPr>
         <w:lastRenderedPageBreak/>
         <w:drawing>
-          <wp:inline distT="0" distB="0" distL="0" distR="0" wp14:anchorId="3EB34309" wp14:editId="4E0D21DC">
-            <wp:extent cx="5760720" cy="5123770"/>
-            <wp:effectExtent l="0" t="0" r="0" b="1270"/>
-            <wp:docPr id="2" name="Obrázek 2"/>
+          <wp:inline distT="0" distB="0" distL="0" distR="0" wp14:anchorId="7290BD95" wp14:editId="09EBF059">
+            <wp:extent cx="5760720" cy="4892264"/>
+            <wp:effectExtent l="0" t="0" r="0" b="3810"/>
+            <wp:docPr id="7" name="Obrázek 7"/>
             <wp:cNvGraphicFramePr>
               <a:graphicFrameLocks xmlns:a="http://schemas.openxmlformats.org/drawingml/2006/main" noChangeAspect="1"/>
             </wp:cNvGraphicFramePr>
@@ -237,7 +237,7 @@
                   <pic:spPr>
                     <a:xfrm>
                       <a:off x="0" y="0"/>
-                      <a:ext cx="5760720" cy="5123770"/>
+                      <a:ext cx="5760720" cy="4892264"/>
                     </a:xfrm>
                     <a:prstGeom prst="rect">
                       <a:avLst/>
@@ -381,10 +381,10 @@
         </w:rPr>
         <w:lastRenderedPageBreak/>
         <w:drawing>
-          <wp:inline distT="0" distB="0" distL="0" distR="0" wp14:anchorId="34AC82C6" wp14:editId="170ADC56">
-            <wp:extent cx="5760720" cy="6256806"/>
+          <wp:inline distT="0" distB="0" distL="0" distR="0" wp14:anchorId="72C7D7A8" wp14:editId="1E3F5E19">
+            <wp:extent cx="5760720" cy="5527376"/>
             <wp:effectExtent l="0" t="0" r="0" b="0"/>
-            <wp:docPr id="3" name="Obrázek 3"/>
+            <wp:docPr id="8" name="Obrázek 8"/>
             <wp:cNvGraphicFramePr>
               <a:graphicFrameLocks xmlns:a="http://schemas.openxmlformats.org/drawingml/2006/main" noChangeAspect="1"/>
             </wp:cNvGraphicFramePr>
@@ -404,7 +404,7 @@
                   <pic:spPr>
                     <a:xfrm>
                       <a:off x="0" y="0"/>
-                      <a:ext cx="5760720" cy="6256806"/>
+                      <a:ext cx="5760720" cy="5527376"/>
                     </a:xfrm>
                     <a:prstGeom prst="rect">
                       <a:avLst/>
@@ -558,8 +558,6 @@
         </w:rPr>
         <w:t>)</w:t>
       </w:r>
-      <w:bookmarkStart w:id="0" w:name="_GoBack"/>
-      <w:bookmarkEnd w:id="0"/>
       <w:r>
         <w:rPr>
           <w:lang w:val="cs-CZ"/>
@@ -580,10 +578,10 @@
         </w:rPr>
         <w:lastRenderedPageBreak/>
         <w:drawing>
-          <wp:inline distT="0" distB="0" distL="0" distR="0" wp14:anchorId="31BD49B3" wp14:editId="15B7BD17">
-            <wp:extent cx="5760720" cy="3966237"/>
+          <wp:inline distT="0" distB="0" distL="0" distR="0" wp14:anchorId="603F5E15" wp14:editId="34349018">
+            <wp:extent cx="5760720" cy="5527376"/>
             <wp:effectExtent l="0" t="0" r="0" b="0"/>
-            <wp:docPr id="6" name="Obrázek 6"/>
+            <wp:docPr id="9" name="Obrázek 9"/>
             <wp:cNvGraphicFramePr>
               <a:graphicFrameLocks xmlns:a="http://schemas.openxmlformats.org/drawingml/2006/main" noChangeAspect="1"/>
             </wp:cNvGraphicFramePr>
@@ -603,7 +601,7 @@
                   <pic:spPr>
                     <a:xfrm>
                       <a:off x="0" y="0"/>
-                      <a:ext cx="5760720" cy="3966237"/>
+                      <a:ext cx="5760720" cy="5527376"/>
                     </a:xfrm>
                     <a:prstGeom prst="rect">
                       <a:avLst/>
@@ -615,6 +613,8 @@
           </wp:inline>
         </w:drawing>
       </w:r>
+      <w:bookmarkStart w:id="0" w:name="_GoBack"/>
+      <w:bookmarkEnd w:id="0"/>
     </w:p>
     <w:p>
       <w:pPr>

</xml_diff>